<commit_message>
Modification du fichier RapportDuProjet
</commit_message>
<xml_diff>
--- a/RapportDuProjet.docx
+++ b/RapportDuProjet.docx
@@ -55,15 +55,17 @@
           <w:sz w:val="40"/>
           <w:szCs w:val="40"/>
         </w:rPr>
-        <w:t>utils libres pour le développement logicie</w:t>
-      </w:r>
-      <w:r>
+        <w:t>utils libres pour le développement logiciel</w:t>
+      </w:r>
+    </w:p>
+    <w:p>
+      <w:pPr>
+        <w:jc w:val="center"/>
         <w:rPr>
           <w:sz w:val="40"/>
           <w:szCs w:val="40"/>
         </w:rPr>
-        <w:t>l</w:t>
-      </w:r>
+      </w:pPr>
     </w:p>
     <w:p>
       <w:pPr>
@@ -82,38 +84,129 @@
           <w:szCs w:val="40"/>
         </w:rPr>
       </w:pPr>
-      <w:r>
+    </w:p>
+    <w:p>
+      <w:pPr>
+        <w:jc w:val="center"/>
         <w:rPr>
           <w:sz w:val="40"/>
           <w:szCs w:val="40"/>
         </w:rPr>
-        <w:t xml:space="preserve">Membres : </w:t>
-      </w:r>
-    </w:p>
-    <w:p>
-      <w:pPr>
-        <w:jc w:val="center"/>
+      </w:pPr>
+      <w:r>
         <w:rPr>
           <w:sz w:val="40"/>
           <w:szCs w:val="40"/>
         </w:rPr>
+        <w:t xml:space="preserve">Membres : </w:t>
+      </w:r>
+    </w:p>
+    <w:p>
+      <w:pPr>
+        <w:jc w:val="center"/>
+        <w:rPr>
+          <w:sz w:val="36"/>
+          <w:szCs w:val="36"/>
+        </w:rPr>
       </w:pPr>
       <w:proofErr w:type="spellStart"/>
       <w:r>
+        <w:rPr>
+          <w:sz w:val="36"/>
+          <w:szCs w:val="36"/>
+        </w:rPr>
+        <w:t>Kolman</w:t>
+      </w:r>
+      <w:proofErr w:type="spellEnd"/>
+      <w:r>
+        <w:rPr>
+          <w:sz w:val="36"/>
+          <w:szCs w:val="36"/>
+        </w:rPr>
+        <w:t xml:space="preserve"> Jean-Marie DANTODJI</w:t>
+      </w:r>
+    </w:p>
+    <w:p>
+      <w:pPr>
+        <w:jc w:val="center"/>
+        <w:rPr>
+          <w:sz w:val="36"/>
+          <w:szCs w:val="36"/>
+        </w:rPr>
+      </w:pPr>
+      <w:r>
+        <w:rPr>
+          <w:sz w:val="36"/>
+          <w:szCs w:val="36"/>
+        </w:rPr>
+        <w:t>Sarah KADI</w:t>
+      </w:r>
+    </w:p>
+    <w:p>
+      <w:pPr>
+        <w:jc w:val="center"/>
+        <w:rPr>
+          <w:sz w:val="36"/>
+          <w:szCs w:val="36"/>
+        </w:rPr>
+      </w:pPr>
+      <w:r>
+        <w:rPr>
+          <w:sz w:val="36"/>
+          <w:szCs w:val="36"/>
+        </w:rPr>
+        <w:t xml:space="preserve">Jessica HENAO </w:t>
+      </w:r>
+      <w:proofErr w:type="spellStart"/>
+      <w:r>
+        <w:rPr>
+          <w:sz w:val="36"/>
+          <w:szCs w:val="36"/>
+        </w:rPr>
+        <w:t>HENAO</w:t>
+      </w:r>
+      <w:proofErr w:type="spellEnd"/>
+    </w:p>
+    <w:p>
+      <w:pPr>
+        <w:jc w:val="center"/>
+        <w:rPr>
+          <w:sz w:val="36"/>
+          <w:szCs w:val="36"/>
+        </w:rPr>
+      </w:pPr>
+      <w:r>
+        <w:rPr>
+          <w:sz w:val="36"/>
+          <w:szCs w:val="36"/>
+        </w:rPr>
+        <w:t>Massi</w:t>
+      </w:r>
+      <w:r>
+        <w:rPr>
+          <w:sz w:val="36"/>
+          <w:szCs w:val="36"/>
+        </w:rPr>
+        <w:t>nissa CHETTI</w:t>
+      </w:r>
+    </w:p>
+    <w:p>
+      <w:pPr>
+        <w:jc w:val="center"/>
         <w:rPr>
           <w:sz w:val="40"/>
           <w:szCs w:val="40"/>
         </w:rPr>
-        <w:t>Kolman</w:t>
-      </w:r>
-      <w:proofErr w:type="spellEnd"/>
-      <w:r>
+      </w:pPr>
+    </w:p>
+    <w:p>
+      <w:pPr>
+        <w:jc w:val="center"/>
         <w:rPr>
           <w:sz w:val="40"/>
           <w:szCs w:val="40"/>
         </w:rPr>
-        <w:t xml:space="preserve"> Jean-Marie DANTODJI</w:t>
-      </w:r>
+      </w:pPr>
     </w:p>
     <w:p>
       <w:pPr>
@@ -123,13 +216,15 @@
           <w:szCs w:val="40"/>
         </w:rPr>
       </w:pPr>
-      <w:r>
+    </w:p>
+    <w:p>
+      <w:pPr>
+        <w:jc w:val="center"/>
         <w:rPr>
           <w:sz w:val="40"/>
           <w:szCs w:val="40"/>
         </w:rPr>
-        <w:t>Sarah KADI</w:t>
-      </w:r>
+      </w:pPr>
     </w:p>
     <w:p>
       <w:pPr>
@@ -137,130 +232,6 @@
         <w:rPr>
           <w:sz w:val="40"/>
           <w:szCs w:val="40"/>
-        </w:rPr>
-      </w:pPr>
-      <w:r>
-        <w:rPr>
-          <w:sz w:val="40"/>
-          <w:szCs w:val="40"/>
-        </w:rPr>
-        <w:t xml:space="preserve">Jessica HENAO </w:t>
-      </w:r>
-      <w:proofErr w:type="spellStart"/>
-      <w:r>
-        <w:rPr>
-          <w:sz w:val="40"/>
-          <w:szCs w:val="40"/>
-        </w:rPr>
-        <w:t>HENAO</w:t>
-      </w:r>
-      <w:proofErr w:type="spellEnd"/>
-    </w:p>
-    <w:p>
-      <w:pPr>
-        <w:jc w:val="center"/>
-        <w:rPr>
-          <w:sz w:val="40"/>
-          <w:szCs w:val="40"/>
-        </w:rPr>
-      </w:pPr>
-      <w:proofErr w:type="spellStart"/>
-      <w:r>
-        <w:rPr>
-          <w:sz w:val="40"/>
-          <w:szCs w:val="40"/>
-        </w:rPr>
-        <w:t>Massi</w:t>
-      </w:r>
-      <w:proofErr w:type="spellEnd"/>
-      <w:proofErr w:type="gramStart"/>
-      <w:r>
-        <w:rPr>
-          <w:sz w:val="40"/>
-          <w:szCs w:val="40"/>
-        </w:rPr>
-        <w:t xml:space="preserve"> ..</w:t>
-      </w:r>
-      <w:proofErr w:type="gramEnd"/>
-      <w:r>
-        <w:rPr>
-          <w:sz w:val="40"/>
-          <w:szCs w:val="40"/>
-        </w:rPr>
-        <w:t xml:space="preserve"> </w:t>
-      </w:r>
-    </w:p>
-    <w:p>
-      <w:pPr>
-        <w:jc w:val="center"/>
-        <w:rPr>
-          <w:sz w:val="40"/>
-          <w:szCs w:val="40"/>
-        </w:rPr>
-      </w:pPr>
-    </w:p>
-    <w:p>
-      <w:pPr>
-        <w:jc w:val="center"/>
-        <w:rPr>
-          <w:sz w:val="40"/>
-          <w:szCs w:val="40"/>
-        </w:rPr>
-      </w:pPr>
-    </w:p>
-    <w:p>
-      <w:pPr>
-        <w:jc w:val="center"/>
-        <w:rPr>
-          <w:sz w:val="40"/>
-          <w:szCs w:val="40"/>
-        </w:rPr>
-      </w:pPr>
-    </w:p>
-    <w:p>
-      <w:pPr>
-        <w:jc w:val="center"/>
-        <w:rPr>
-          <w:sz w:val="40"/>
-          <w:szCs w:val="40"/>
-        </w:rPr>
-      </w:pPr>
-    </w:p>
-    <w:p>
-      <w:pPr>
-        <w:jc w:val="center"/>
-        <w:rPr>
-          <w:sz w:val="40"/>
-          <w:szCs w:val="40"/>
-        </w:rPr>
-      </w:pPr>
-    </w:p>
-    <w:p>
-      <w:pPr>
-        <w:jc w:val="center"/>
-        <w:rPr>
-          <w:sz w:val="40"/>
-          <w:szCs w:val="40"/>
-        </w:rPr>
-      </w:pPr>
-    </w:p>
-    <w:p>
-      <w:pPr>
-        <w:jc w:val="center"/>
-        <w:rPr>
-          <w:sz w:val="40"/>
-          <w:szCs w:val="40"/>
-        </w:rPr>
-      </w:pPr>
-    </w:p>
-    <w:p>
-      <w:pPr>
-        <w:pStyle w:val="Titre4"/>
-        <w:shd w:val="clear" w:color="auto" w:fill="FFFFFF"/>
-        <w:spacing w:before="360" w:after="240"/>
-        <w:rPr>
-          <w:rFonts w:ascii="Segoe UI" w:hAnsi="Segoe UI" w:cs="Segoe UI"/>
-          <w:color w:val="24292E"/>
         </w:rPr>
       </w:pPr>
     </w:p>
@@ -567,6 +538,10 @@
     <w:p>
       <w:pPr>
         <w:pStyle w:val="NormalWeb"/>
+        <w:numPr>
+          <w:ilvl w:val="0"/>
+          <w:numId w:val="10"/>
+        </w:numPr>
         <w:shd w:val="clear" w:color="auto" w:fill="FFFFFF"/>
         <w:spacing w:before="0" w:beforeAutospacing="0" w:after="240" w:afterAutospacing="0"/>
         <w:rPr>
@@ -574,12 +549,43 @@
           <w:color w:val="24292E"/>
         </w:rPr>
       </w:pPr>
-    </w:p>
-    <w:p>
-      <w:pPr>
-        <w:shd w:val="clear" w:color="auto" w:fill="FFFFFF"/>
-        <w:spacing w:before="60" w:after="100" w:afterAutospacing="1" w:line="240" w:lineRule="auto"/>
-        <w:ind w:left="360"/>
+      <w:r>
+        <w:rPr>
+          <w:rFonts w:ascii="Segoe UI" w:hAnsi="Segoe UI" w:cs="Segoe UI"/>
+          <w:color w:val="24292E"/>
+        </w:rPr>
+        <w:t>Visual Studio Code</w:t>
+      </w:r>
+    </w:p>
+    <w:p>
+      <w:pPr>
+        <w:pStyle w:val="NormalWeb"/>
+        <w:numPr>
+          <w:ilvl w:val="0"/>
+          <w:numId w:val="10"/>
+        </w:numPr>
+        <w:shd w:val="clear" w:color="auto" w:fill="FFFFFF"/>
+        <w:spacing w:before="0" w:beforeAutospacing="0" w:after="240" w:afterAutospacing="0"/>
+        <w:rPr>
+          <w:rFonts w:ascii="Segoe UI" w:hAnsi="Segoe UI" w:cs="Segoe UI"/>
+          <w:color w:val="24292E"/>
+        </w:rPr>
+      </w:pPr>
+      <w:proofErr w:type="spellStart"/>
+      <w:r>
+        <w:rPr>
+          <w:rFonts w:ascii="Segoe UI" w:hAnsi="Segoe UI" w:cs="Segoe UI"/>
+          <w:color w:val="24292E"/>
+        </w:rPr>
+        <w:t>Tkinter</w:t>
+      </w:r>
+      <w:proofErr w:type="spellEnd"/>
+    </w:p>
+    <w:p>
+      <w:pPr>
+        <w:pStyle w:val="NormalWeb"/>
+        <w:shd w:val="clear" w:color="auto" w:fill="FFFFFF"/>
+        <w:spacing w:before="0" w:beforeAutospacing="0" w:after="240" w:afterAutospacing="0"/>
         <w:rPr>
           <w:rFonts w:ascii="Segoe UI" w:hAnsi="Segoe UI" w:cs="Segoe UI"/>
           <w:color w:val="24292E"/>
@@ -1285,35 +1291,7 @@
                 <w:rFonts w:ascii="Segoe UI" w:hAnsi="Segoe UI" w:cs="Segoe UI"/>
                 <w:color w:val="24292E"/>
               </w:rPr>
-              <w:t xml:space="preserve">Envoie d'une notification si le stock d'un produit est </w:t>
-            </w:r>
-            <w:r>
-              <w:rPr>
-                <w:rFonts w:ascii="Segoe UI" w:hAnsi="Segoe UI" w:cs="Segoe UI"/>
-                <w:color w:val="24292E"/>
-              </w:rPr>
-              <w:t>bientôt</w:t>
-            </w:r>
-            <w:r>
-              <w:rPr>
-                <w:rFonts w:ascii="Segoe UI" w:hAnsi="Segoe UI" w:cs="Segoe UI"/>
-                <w:color w:val="24292E"/>
-              </w:rPr>
-              <w:t xml:space="preserve"> </w:t>
-            </w:r>
-            <w:r>
-              <w:rPr>
-                <w:rFonts w:ascii="Segoe UI" w:hAnsi="Segoe UI" w:cs="Segoe UI"/>
-                <w:color w:val="24292E"/>
-              </w:rPr>
-              <w:t>épuisé</w:t>
-            </w:r>
-            <w:r>
-              <w:rPr>
-                <w:rFonts w:ascii="Segoe UI" w:hAnsi="Segoe UI" w:cs="Segoe UI"/>
-                <w:color w:val="24292E"/>
-              </w:rPr>
-              <w:t>.</w:t>
+              <w:t>Envoie d'une notification si le stock d'un produit est bientôt épuisé.</w:t>
             </w:r>
           </w:p>
         </w:tc>
@@ -1492,19 +1470,6 @@
         </w:tc>
       </w:tr>
     </w:tbl>
-    <w:p>
-      <w:pPr>
-        <w:shd w:val="clear" w:color="auto" w:fill="FFFFFF"/>
-        <w:spacing w:before="100" w:beforeAutospacing="1" w:after="100" w:afterAutospacing="1" w:line="240" w:lineRule="auto"/>
-        <w:rPr>
-          <w:rStyle w:val="lev"/>
-          <w:rFonts w:ascii="Segoe UI" w:hAnsi="Segoe UI" w:cs="Segoe UI"/>
-          <w:b w:val="0"/>
-          <w:bCs w:val="0"/>
-          <w:color w:val="24292E"/>
-        </w:rPr>
-      </w:pPr>
-    </w:p>
     <w:p>
       <w:pPr>
         <w:shd w:val="clear" w:color="auto" w:fill="FFFFFF"/>
@@ -2807,6 +2772,7 @@
       <w:bookmarkStart w:id="2" w:name="user-content-4"/>
       <w:bookmarkEnd w:id="2"/>
     </w:p>
+    <w:p/>
     <w:p>
       <w:pPr>
         <w:pStyle w:val="NormalWeb"/>
@@ -3435,49 +3401,7 @@
           <w:rFonts w:ascii="Segoe UI" w:hAnsi="Segoe UI" w:cs="Segoe UI"/>
           <w:color w:val="24292E"/>
         </w:rPr>
-        <w:t>F</w:t>
-      </w:r>
-      <w:r>
-        <w:rPr>
-          <w:rFonts w:ascii="Segoe UI" w:hAnsi="Segoe UI" w:cs="Segoe UI"/>
-          <w:color w:val="24292E"/>
-        </w:rPr>
-        <w:t xml:space="preserve">igure </w:t>
-      </w:r>
-      <w:r>
-        <w:rPr>
-          <w:rFonts w:ascii="Segoe UI" w:hAnsi="Segoe UI" w:cs="Segoe UI"/>
-          <w:color w:val="24292E"/>
-        </w:rPr>
-        <w:t>2</w:t>
-      </w:r>
-      <w:r>
-        <w:rPr>
-          <w:rFonts w:ascii="Segoe UI" w:hAnsi="Segoe UI" w:cs="Segoe UI"/>
-          <w:color w:val="24292E"/>
-        </w:rPr>
-        <w:t xml:space="preserve"> : </w:t>
-      </w:r>
-      <w:r>
-        <w:rPr>
-          <w:rFonts w:ascii="Segoe UI" w:hAnsi="Segoe UI" w:cs="Segoe UI"/>
-          <w:color w:val="24292E"/>
-        </w:rPr>
-        <w:t>p</w:t>
-      </w:r>
-      <w:r>
-        <w:rPr>
-          <w:rFonts w:ascii="Segoe UI" w:hAnsi="Segoe UI" w:cs="Segoe UI"/>
-          <w:color w:val="24292E"/>
-        </w:rPr>
-        <w:t xml:space="preserve">résentation </w:t>
-      </w:r>
-      <w:r>
-        <w:rPr>
-          <w:rFonts w:ascii="Segoe UI" w:hAnsi="Segoe UI" w:cs="Segoe UI"/>
-          <w:color w:val="24292E"/>
-        </w:rPr>
-        <w:t>des articles de la BDD</w:t>
+        <w:t>Figure 2 : présentation des articles de la BDD</w:t>
       </w:r>
     </w:p>
     <w:p>
@@ -4771,6 +4695,7 @@
                             <w15:appearance w15:val="hidden"/>
                             <w:text/>
                           </w:sdtPr>
+                          <w:sdtEndPr/>
                           <w:sdtContent>
                             <w:p>
                               <w:pPr>

</xml_diff>

<commit_message>
Création du fichier PDF
</commit_message>
<xml_diff>
--- a/RapportDuProjet.docx
+++ b/RapportDuProjet.docx
@@ -4381,37 +4381,21 @@
         </w:rPr>
         <w:t> </w:t>
       </w:r>
-      <w:hyperlink r:id="rId15" w:history="1">
-        <w:r>
-          <w:rPr>
-            <w:rStyle w:val="Lienhypertexte"/>
-            <w:rFonts w:ascii="Segoe UI" w:eastAsiaTheme="majorEastAsia" w:hAnsi="Segoe UI" w:cs="Segoe UI"/>
-          </w:rPr>
-          <w:t xml:space="preserve">Project </w:t>
-        </w:r>
-        <w:proofErr w:type="spellStart"/>
-        <w:r>
-          <w:rPr>
-            <w:rStyle w:val="Lienhypertexte"/>
-            <w:rFonts w:ascii="Segoe UI" w:eastAsiaTheme="majorEastAsia" w:hAnsi="Segoe UI" w:cs="Segoe UI"/>
-          </w:rPr>
-          <w:t>demo</w:t>
-        </w:r>
-        <w:proofErr w:type="spellEnd"/>
-        <w:r>
-          <w:rPr>
-            <w:rStyle w:val="Lienhypertexte"/>
-            <w:rFonts w:ascii="Segoe UI" w:eastAsiaTheme="majorEastAsia" w:hAnsi="Segoe UI" w:cs="Segoe UI"/>
-          </w:rPr>
-          <w:t xml:space="preserve"> Stock</w:t>
-        </w:r>
-      </w:hyperlink>
-      <w:r>
-        <w:rPr>
-          <w:rFonts w:ascii="Segoe UI" w:hAnsi="Segoe UI" w:cs="Segoe UI"/>
-          <w:color w:val="24292E"/>
-        </w:rPr>
-        <w:t xml:space="preserve">, </w:t>
+      <w:r>
+        <w:rPr>
+          <w:color w:val="2E74B5" w:themeColor="accent5" w:themeShade="BF"/>
+        </w:rPr>
+        <w:t>https://jmkd.fr/projects_demos/project_manage_stock.</w:t>
+      </w:r>
+      <w:r>
+        <w:t>mp4</w:t>
+      </w:r>
+      <w:r>
+        <w:rPr>
+          <w:rFonts w:ascii="Segoe UI" w:hAnsi="Segoe UI" w:cs="Segoe UI"/>
+          <w:color w:val="24292E"/>
+        </w:rPr>
+        <w:t xml:space="preserve"> </w:t>
       </w:r>
       <w:r>
         <w:rPr>
@@ -4438,8 +4422,8 @@
       </w:pPr>
     </w:p>
     <w:sectPr>
-      <w:headerReference w:type="default" r:id="rId16"/>
-      <w:footerReference w:type="default" r:id="rId17"/>
+      <w:headerReference w:type="default" r:id="rId15"/>
+      <w:footerReference w:type="default" r:id="rId16"/>
       <w:pgSz w:w="11906" w:h="16838"/>
       <w:pgMar w:top="720" w:right="720" w:bottom="720" w:left="720" w:header="708" w:footer="737" w:gutter="0"/>
       <w:cols w:space="708"/>
@@ -7441,6 +7425,49 @@
     <w:basedOn w:val="Policepardfaut"/>
     <w:rsid w:val="00C807F2"/>
   </w:style>
+  <w:style w:type="paragraph" w:styleId="Textedebulles">
+    <w:name w:val="Balloon Text"/>
+    <w:basedOn w:val="Normal"/>
+    <w:link w:val="TextedebullesCar"/>
+    <w:uiPriority w:val="99"/>
+    <w:semiHidden/>
+    <w:unhideWhenUsed/>
+    <w:rsid w:val="00DF2C8E"/>
+    <w:pPr>
+      <w:spacing w:after="0" w:line="240" w:lineRule="auto"/>
+    </w:pPr>
+    <w:rPr>
+      <w:rFonts w:ascii="Times New Roman" w:hAnsi="Times New Roman" w:cs="Times New Roman"/>
+      <w:sz w:val="18"/>
+      <w:szCs w:val="18"/>
+    </w:rPr>
+  </w:style>
+  <w:style w:type="character" w:customStyle="1" w:styleId="TextedebullesCar">
+    <w:name w:val="Texte de bulles Car"/>
+    <w:basedOn w:val="Policepardfaut"/>
+    <w:link w:val="Textedebulles"/>
+    <w:uiPriority w:val="99"/>
+    <w:semiHidden/>
+    <w:rsid w:val="00DF2C8E"/>
+    <w:rPr>
+      <w:rFonts w:ascii="Times New Roman" w:hAnsi="Times New Roman" w:cs="Times New Roman"/>
+      <w:iCs/>
+      <w:sz w:val="18"/>
+      <w:szCs w:val="18"/>
+    </w:rPr>
+  </w:style>
+  <w:style w:type="character" w:styleId="Lienhypertextesuivivisit">
+    <w:name w:val="FollowedHyperlink"/>
+    <w:basedOn w:val="Policepardfaut"/>
+    <w:uiPriority w:val="99"/>
+    <w:semiHidden/>
+    <w:unhideWhenUsed/>
+    <w:rsid w:val="00DF2C8E"/>
+    <w:rPr>
+      <w:color w:val="954F72" w:themeColor="followedHyperlink"/>
+      <w:u w:val="single"/>
+    </w:rPr>
+  </w:style>
 </w:styles>
 </file>
 

</xml_diff>